<commit_message>
Implementando add e remove task
</commit_message>
<xml_diff>
--- a/Projeto de Lista de Tarefas.docx
+++ b/Projeto de Lista de Tarefas.docx
@@ -10,23 +10,13 @@
           <w:lang w:val="en-US"/>
         </w:rPr>
       </w:pPr>
-      <w:proofErr w:type="spellStart"/>
       <w:r>
         <w:rPr>
           <w:b/>
           <w:bCs/>
           <w:lang w:val="en-US"/>
         </w:rPr>
-        <w:t>Github</w:t>
-      </w:r>
-      <w:proofErr w:type="spellEnd"/>
-      <w:r>
-        <w:rPr>
-          <w:b/>
-          <w:bCs/>
-          <w:lang w:val="en-US"/>
-        </w:rPr>
-        <w:t xml:space="preserve"> for Students</w:t>
+        <w:t>Github for Students</w:t>
       </w:r>
     </w:p>
     <w:p>
@@ -59,17 +49,8 @@
           <w:b/>
           <w:bCs/>
         </w:rPr>
-        <w:t xml:space="preserve">Banco de Dados - </w:t>
-      </w:r>
-      <w:proofErr w:type="spellStart"/>
-      <w:r>
-        <w:rPr>
-          <w:b/>
-          <w:bCs/>
-        </w:rPr>
-        <w:t>Supabase</w:t>
-      </w:r>
-      <w:proofErr w:type="spellEnd"/>
+        <w:t>Banco de Dados - Supabase</w:t>
+      </w:r>
     </w:p>
     <w:p>
       <w:pPr>
@@ -348,7 +329,6 @@
           <w:bCs/>
         </w:rPr>
       </w:pPr>
-      <w:proofErr w:type="spellStart"/>
       <w:r>
         <w:rPr>
           <w:b/>
@@ -357,7 +337,6 @@
         <w:lastRenderedPageBreak/>
         <w:t>Taks_group_Repository</w:t>
       </w:r>
-      <w:proofErr w:type="spellEnd"/>
     </w:p>
     <w:p>
       <w:pPr>
@@ -371,7 +350,6 @@
           <w:lang w:eastAsia="pt-BR"/>
         </w:rPr>
       </w:pPr>
-      <w:proofErr w:type="gramStart"/>
       <w:r>
         <w:rPr>
           <w:rFonts w:ascii="Consolas" w:eastAsia="Times New Roman" w:hAnsi="Consolas" w:cs="Times New Roman"/>
@@ -382,7 +360,6 @@
         </w:rPr>
         <w:t>.</w:t>
       </w:r>
-      <w:proofErr w:type="spellStart"/>
       <w:r>
         <w:rPr>
           <w:rFonts w:ascii="Consolas" w:eastAsia="Times New Roman" w:hAnsi="Consolas" w:cs="Times New Roman"/>
@@ -393,8 +370,6 @@
         </w:rPr>
         <w:t>select</w:t>
       </w:r>
-      <w:proofErr w:type="spellEnd"/>
-      <w:proofErr w:type="gramEnd"/>
       <w:r>
         <w:rPr>
           <w:rFonts w:ascii="Consolas" w:eastAsia="Times New Roman" w:hAnsi="Consolas" w:cs="Times New Roman"/>
@@ -417,31 +392,7 @@
         <w:t>campos d</w:t>
       </w:r>
       <w:r>
-        <w:t xml:space="preserve">o </w:t>
-      </w:r>
-      <w:proofErr w:type="spellStart"/>
-      <w:r>
-        <w:t>select</w:t>
-      </w:r>
-      <w:proofErr w:type="spellEnd"/>
-      <w:r>
-        <w:t xml:space="preserve"> assim como </w:t>
-      </w:r>
-      <w:proofErr w:type="spellStart"/>
-      <w:r>
-        <w:t>select</w:t>
-      </w:r>
-      <w:proofErr w:type="spellEnd"/>
-      <w:r>
-        <w:t xml:space="preserve"> </w:t>
-      </w:r>
-      <w:proofErr w:type="spellStart"/>
-      <w:r>
-        <w:t>from</w:t>
-      </w:r>
-      <w:proofErr w:type="spellEnd"/>
-      <w:r>
-        <w:t xml:space="preserve"> *</w:t>
+        <w:t>o select assim como select from *</w:t>
       </w:r>
     </w:p>
     <w:p/>
@@ -465,20 +416,8 @@
           <w:szCs w:val="21"/>
           <w:lang w:eastAsia="pt-BR"/>
         </w:rPr>
-        <w:t xml:space="preserve">//Transformar lista de Maps em </w:t>
-      </w:r>
-      <w:proofErr w:type="spellStart"/>
-      <w:r>
-        <w:rPr>
-          <w:rFonts w:ascii="Consolas" w:eastAsia="Times New Roman" w:hAnsi="Consolas" w:cs="Times New Roman"/>
-          <w:color w:val="6A9955"/>
-          <w:sz w:val="21"/>
-          <w:szCs w:val="21"/>
-          <w:lang w:eastAsia="pt-BR"/>
-        </w:rPr>
-        <w:t>TaksGroup</w:t>
-      </w:r>
-      <w:proofErr w:type="spellEnd"/>
+        <w:t>//Transformar lista de Maps em TaksGroup</w:t>
+      </w:r>
     </w:p>
     <w:p>
       <w:pPr>
@@ -522,7 +461,6 @@
         </w:rPr>
         <w:t xml:space="preserve"> </w:t>
       </w:r>
-      <w:proofErr w:type="spellStart"/>
       <w:r>
         <w:rPr>
           <w:rFonts w:ascii="Consolas" w:eastAsia="Times New Roman" w:hAnsi="Consolas" w:cs="Times New Roman"/>
@@ -533,7 +471,6 @@
         </w:rPr>
         <w:t>taskGroups</w:t>
       </w:r>
-      <w:proofErr w:type="spellEnd"/>
       <w:r>
         <w:rPr>
           <w:rFonts w:ascii="Consolas" w:eastAsia="Times New Roman" w:hAnsi="Consolas" w:cs="Times New Roman"/>
@@ -564,7 +501,6 @@
         </w:rPr>
         <w:t xml:space="preserve"> </w:t>
       </w:r>
-      <w:proofErr w:type="spellStart"/>
       <w:r>
         <w:rPr>
           <w:rFonts w:ascii="Consolas" w:eastAsia="Times New Roman" w:hAnsi="Consolas" w:cs="Times New Roman"/>
@@ -595,7 +531,6 @@
         </w:rPr>
         <w:t>map</w:t>
       </w:r>
-      <w:proofErr w:type="spellEnd"/>
       <w:r>
         <w:rPr>
           <w:rFonts w:ascii="Consolas" w:eastAsia="Times New Roman" w:hAnsi="Consolas" w:cs="Times New Roman"/>
@@ -646,7 +581,6 @@
         </w:rPr>
         <w:t xml:space="preserve"> </w:t>
       </w:r>
-      <w:proofErr w:type="spellStart"/>
       <w:r>
         <w:rPr>
           <w:rFonts w:ascii="Consolas" w:eastAsia="Times New Roman" w:hAnsi="Consolas" w:cs="Times New Roman"/>
@@ -677,7 +611,6 @@
         </w:rPr>
         <w:t>fromMap</w:t>
       </w:r>
-      <w:proofErr w:type="spellEnd"/>
       <w:r>
         <w:rPr>
           <w:rFonts w:ascii="Consolas" w:eastAsia="Times New Roman" w:hAnsi="Consolas" w:cs="Times New Roman"/>
@@ -706,20 +639,8 @@
           <w:szCs w:val="21"/>
           <w:lang w:val="en-US" w:eastAsia="pt-BR"/>
         </w:rPr>
-        <w:t>)</w:t>
-      </w:r>
-      <w:proofErr w:type="gramStart"/>
-      <w:r>
-        <w:rPr>
-          <w:rFonts w:ascii="Consolas" w:eastAsia="Times New Roman" w:hAnsi="Consolas" w:cs="Times New Roman"/>
-          <w:color w:val="CCCCCC"/>
-          <w:sz w:val="21"/>
-          <w:szCs w:val="21"/>
-          <w:lang w:val="en-US" w:eastAsia="pt-BR"/>
-        </w:rPr>
-        <w:t>).</w:t>
-      </w:r>
-      <w:proofErr w:type="spellStart"/>
+        <w:t>)).</w:t>
+      </w:r>
       <w:r>
         <w:rPr>
           <w:rFonts w:ascii="Consolas" w:eastAsia="Times New Roman" w:hAnsi="Consolas" w:cs="Times New Roman"/>
@@ -730,8 +651,6 @@
         </w:rPr>
         <w:t>toList</w:t>
       </w:r>
-      <w:proofErr w:type="spellEnd"/>
-      <w:proofErr w:type="gramEnd"/>
       <w:r>
         <w:rPr>
           <w:rFonts w:ascii="Consolas" w:eastAsia="Times New Roman" w:hAnsi="Consolas" w:cs="Times New Roman"/>
@@ -964,7 +883,6 @@
         </w:rPr>
         <w:t>&lt;</w:t>
       </w:r>
-      <w:proofErr w:type="spellStart"/>
       <w:r>
         <w:rPr>
           <w:rFonts w:ascii="Consolas" w:eastAsia="Times New Roman" w:hAnsi="Consolas" w:cs="Times New Roman"/>
@@ -975,7 +893,6 @@
         </w:rPr>
         <w:t>TaskGroup</w:t>
       </w:r>
-      <w:proofErr w:type="spellEnd"/>
       <w:r>
         <w:rPr>
           <w:rFonts w:ascii="Consolas" w:eastAsia="Times New Roman" w:hAnsi="Consolas" w:cs="Times New Roman"/>
@@ -994,20 +911,8 @@
           <w:szCs w:val="21"/>
           <w:lang w:val="en-US" w:eastAsia="pt-BR"/>
         </w:rPr>
-        <w:t>_</w:t>
-      </w:r>
-      <w:proofErr w:type="spellStart"/>
-      <w:r>
-        <w:rPr>
-          <w:rFonts w:ascii="Consolas" w:eastAsia="Times New Roman" w:hAnsi="Consolas" w:cs="Times New Roman"/>
-          <w:color w:val="9CDCFE"/>
-          <w:sz w:val="21"/>
-          <w:szCs w:val="21"/>
-          <w:lang w:val="en-US" w:eastAsia="pt-BR"/>
-        </w:rPr>
-        <w:t>taskGroups</w:t>
-      </w:r>
-      <w:proofErr w:type="spellEnd"/>
+        <w:t>_taskGroups</w:t>
+      </w:r>
       <w:r>
         <w:rPr>
           <w:rFonts w:ascii="Consolas" w:eastAsia="Times New Roman" w:hAnsi="Consolas" w:cs="Times New Roman"/>
@@ -1081,7 +986,6 @@
         </w:rPr>
         <w:t>&lt;</w:t>
       </w:r>
-      <w:proofErr w:type="spellStart"/>
       <w:r>
         <w:rPr>
           <w:rFonts w:ascii="Consolas" w:eastAsia="Times New Roman" w:hAnsi="Consolas" w:cs="Times New Roman"/>
@@ -1092,7 +996,6 @@
         </w:rPr>
         <w:t>TaskGroup</w:t>
       </w:r>
-      <w:proofErr w:type="spellEnd"/>
       <w:r>
         <w:rPr>
           <w:rFonts w:ascii="Consolas" w:eastAsia="Times New Roman" w:hAnsi="Consolas" w:cs="Times New Roman"/>
@@ -1123,7 +1026,6 @@
         </w:rPr>
         <w:t xml:space="preserve"> </w:t>
       </w:r>
-      <w:proofErr w:type="spellStart"/>
       <w:r>
         <w:rPr>
           <w:rFonts w:ascii="Consolas" w:eastAsia="Times New Roman" w:hAnsi="Consolas" w:cs="Times New Roman"/>
@@ -1134,7 +1036,6 @@
         </w:rPr>
         <w:t>taskGroups</w:t>
       </w:r>
-      <w:proofErr w:type="spellEnd"/>
       <w:r>
         <w:rPr>
           <w:rFonts w:ascii="Consolas" w:eastAsia="Times New Roman" w:hAnsi="Consolas" w:cs="Times New Roman"/>
@@ -1173,20 +1074,8 @@
           <w:szCs w:val="21"/>
           <w:lang w:val="en-US" w:eastAsia="pt-BR"/>
         </w:rPr>
-        <w:t>_</w:t>
-      </w:r>
-      <w:proofErr w:type="spellStart"/>
-      <w:r>
-        <w:rPr>
-          <w:rFonts w:ascii="Consolas" w:eastAsia="Times New Roman" w:hAnsi="Consolas" w:cs="Times New Roman"/>
-          <w:color w:val="9CDCFE"/>
-          <w:sz w:val="21"/>
-          <w:szCs w:val="21"/>
-          <w:lang w:val="en-US" w:eastAsia="pt-BR"/>
-        </w:rPr>
-        <w:t>taskGroups</w:t>
-      </w:r>
-      <w:proofErr w:type="spellEnd"/>
+        <w:t>_taskGroups</w:t>
+      </w:r>
       <w:r>
         <w:rPr>
           <w:rFonts w:ascii="Consolas" w:eastAsia="Times New Roman" w:hAnsi="Consolas" w:cs="Times New Roman"/>
@@ -1200,15 +1089,7 @@
     </w:p>
     <w:p>
       <w:r>
-        <w:t xml:space="preserve">_ = </w:t>
-      </w:r>
-      <w:proofErr w:type="spellStart"/>
-      <w:r>
-        <w:t>private</w:t>
-      </w:r>
-      <w:proofErr w:type="spellEnd"/>
-      <w:r>
-        <w:t xml:space="preserve"> para que não s</w:t>
+        <w:t>_ = private para que não s</w:t>
       </w:r>
       <w:r>
         <w:t>eja modificado, mas seja visualizado.</w:t>
@@ -1226,8 +1107,6 @@
           <w:lang w:eastAsia="pt-BR"/>
         </w:rPr>
       </w:pPr>
-      <w:proofErr w:type="spellStart"/>
-      <w:proofErr w:type="gramStart"/>
       <w:r>
         <w:rPr>
           <w:rFonts w:ascii="Consolas" w:eastAsia="Times New Roman" w:hAnsi="Consolas" w:cs="Times New Roman"/>
@@ -1238,7 +1117,6 @@
         </w:rPr>
         <w:t>notifyListeners</w:t>
       </w:r>
-      <w:proofErr w:type="spellEnd"/>
       <w:r>
         <w:rPr>
           <w:rFonts w:ascii="Consolas" w:eastAsia="Times New Roman" w:hAnsi="Consolas" w:cs="Times New Roman"/>
@@ -1247,18 +1125,7 @@
           <w:szCs w:val="21"/>
           <w:lang w:eastAsia="pt-BR"/>
         </w:rPr>
-        <w:t>(</w:t>
-      </w:r>
-      <w:proofErr w:type="gramEnd"/>
-      <w:r>
-        <w:rPr>
-          <w:rFonts w:ascii="Consolas" w:eastAsia="Times New Roman" w:hAnsi="Consolas" w:cs="Times New Roman"/>
-          <w:color w:val="CCCCCC"/>
-          <w:sz w:val="21"/>
-          <w:szCs w:val="21"/>
-          <w:lang w:eastAsia="pt-BR"/>
-        </w:rPr>
-        <w:t>);</w:t>
+        <w:t>();</w:t>
       </w:r>
     </w:p>
     <w:p>
@@ -1340,7 +1207,6 @@
           <w:lang w:eastAsia="pt-BR"/>
         </w:rPr>
       </w:pPr>
-      <w:proofErr w:type="gramStart"/>
       <w:r>
         <w:rPr>
           <w:rFonts w:ascii="Consolas" w:eastAsia="Times New Roman" w:hAnsi="Consolas" w:cs="Times New Roman"/>
@@ -1351,8 +1217,6 @@
         </w:rPr>
         <w:t>..</w:t>
       </w:r>
-      <w:proofErr w:type="spellStart"/>
-      <w:proofErr w:type="gramEnd"/>
       <w:r>
         <w:rPr>
           <w:rFonts w:ascii="Consolas" w:eastAsia="Times New Roman" w:hAnsi="Consolas" w:cs="Times New Roman"/>
@@ -1363,7 +1227,6 @@
         </w:rPr>
         <w:t>listTaskGroups</w:t>
       </w:r>
-      <w:proofErr w:type="spellEnd"/>
       <w:r>
         <w:rPr>
           <w:rFonts w:ascii="Consolas" w:eastAsia="Times New Roman" w:hAnsi="Consolas" w:cs="Times New Roman"/>
@@ -1378,6 +1241,9 @@
     <w:p/>
     <w:p>
       <w:r>
+        <w:rPr>
+          <w:noProof/>
+        </w:rPr>
         <w:drawing>
           <wp:inline distT="0" distB="0" distL="0" distR="0" wp14:anchorId="13987416" wp14:editId="3CCA5A54">
             <wp:extent cx="5731510" cy="4406265"/>
@@ -1428,35 +1294,14 @@
     <w:p>
       <w:r>
         <w:lastRenderedPageBreak/>
-        <w:t xml:space="preserve">Lista Carregando e </w:t>
-      </w:r>
-      <w:proofErr w:type="spellStart"/>
-      <w:r>
-        <w:t>List</w:t>
-      </w:r>
-      <w:proofErr w:type="spellEnd"/>
-      <w:r>
-        <w:t xml:space="preserve"> </w:t>
-      </w:r>
-      <w:proofErr w:type="spellStart"/>
-      <w:r>
-        <w:t>View</w:t>
-      </w:r>
-      <w:proofErr w:type="spellEnd"/>
-      <w:r>
-        <w:t xml:space="preserve"> </w:t>
-      </w:r>
-      <w:proofErr w:type="spellStart"/>
-      <w:r>
-        <w:t>Builder</w:t>
-      </w:r>
-      <w:proofErr w:type="spellEnd"/>
-      <w:r>
-        <w:t xml:space="preserve"> com dados do banco de dados:</w:t>
-      </w:r>
-    </w:p>
-    <w:p>
-      <w:r>
+        <w:t>Lista Carregando e List View Builder com dados do banco de dados:</w:t>
+      </w:r>
+    </w:p>
+    <w:p>
+      <w:r>
+        <w:rPr>
+          <w:noProof/>
+        </w:rPr>
         <w:drawing>
           <wp:inline distT="0" distB="0" distL="0" distR="0" wp14:anchorId="099E2C9E" wp14:editId="7E41795F">
             <wp:extent cx="5731510" cy="4406265"/>
@@ -1511,19 +1356,14 @@
     <w:p>
       <w:r>
         <w:lastRenderedPageBreak/>
-        <w:t xml:space="preserve">Recuperar o objeto </w:t>
-      </w:r>
-      <w:proofErr w:type="spellStart"/>
-      <w:r>
-        <w:t>provider</w:t>
-      </w:r>
-      <w:proofErr w:type="spellEnd"/>
-      <w:r>
-        <w:t xml:space="preserve"> e pegar o parâmetro da classe pelo widget:</w:t>
-      </w:r>
-    </w:p>
-    <w:p>
-      <w:r>
+        <w:t>Recuperar o objeto provider e pegar o parâmetro da classe pelo widget:</w:t>
+      </w:r>
+    </w:p>
+    <w:p>
+      <w:r>
+        <w:rPr>
+          <w:noProof/>
+        </w:rPr>
         <w:drawing>
           <wp:inline distT="0" distB="0" distL="0" distR="0" wp14:anchorId="214439C2" wp14:editId="253F364B">
             <wp:extent cx="5731510" cy="4406265"/>
@@ -1563,6 +1403,585 @@
     </w:p>
     <w:p/>
     <w:p/>
+    <w:p/>
+    <w:p/>
+    <w:p/>
+    <w:p/>
+    <w:p/>
+    <w:p/>
+    <w:p/>
+    <w:p/>
+    <w:p/>
+    <w:p/>
+    <w:p/>
+    <w:p/>
+    <w:p>
+      <w:r>
+        <w:lastRenderedPageBreak/>
+        <w:t>29/10/2024</w:t>
+      </w:r>
+    </w:p>
+    <w:p>
+      <w:r>
+        <w:t>GestureDetector – Qualquer lugar que seja clicado, vai abrir o botão</w:t>
+      </w:r>
+    </w:p>
+    <w:p>
+      <w:r>
+        <w:t>showDatePicker - Calendário</w:t>
+      </w:r>
+    </w:p>
+    <w:p>
+      <w:r>
+        <w:drawing>
+          <wp:inline distT="0" distB="0" distL="0" distR="0" wp14:anchorId="7044BADE" wp14:editId="4ABF9301">
+            <wp:extent cx="5731510" cy="4406265"/>
+            <wp:effectExtent l="0" t="0" r="2540" b="0"/>
+            <wp:docPr id="12" name="Picture 12"/>
+            <wp:cNvGraphicFramePr>
+              <a:graphicFrameLocks xmlns:a="http://schemas.openxmlformats.org/drawingml/2006/main" noChangeAspect="1"/>
+            </wp:cNvGraphicFramePr>
+            <a:graphic xmlns:a="http://schemas.openxmlformats.org/drawingml/2006/main">
+              <a:graphicData uri="http://schemas.openxmlformats.org/drawingml/2006/picture">
+                <pic:pic xmlns:pic="http://schemas.openxmlformats.org/drawingml/2006/picture">
+                  <pic:nvPicPr>
+                    <pic:cNvPr id="1" name=""/>
+                    <pic:cNvPicPr/>
+                  </pic:nvPicPr>
+                  <pic:blipFill>
+                    <a:blip r:embed="rId17"/>
+                    <a:stretch>
+                      <a:fillRect/>
+                    </a:stretch>
+                  </pic:blipFill>
+                  <pic:spPr>
+                    <a:xfrm>
+                      <a:off x="0" y="0"/>
+                      <a:ext cx="5731510" cy="4406265"/>
+                    </a:xfrm>
+                    <a:prstGeom prst="rect">
+                      <a:avLst/>
+                    </a:prstGeom>
+                  </pic:spPr>
+                </pic:pic>
+              </a:graphicData>
+            </a:graphic>
+          </wp:inline>
+        </w:drawing>
+      </w:r>
+    </w:p>
+    <w:p/>
+    <w:p>
+      <w:pPr>
+        <w:shd w:val="clear" w:color="auto" w:fill="1F1F1F"/>
+        <w:spacing w:after="0" w:line="285" w:lineRule="atLeast"/>
+        <w:rPr>
+          <w:rFonts w:ascii="Consolas" w:eastAsia="Times New Roman" w:hAnsi="Consolas" w:cs="Times New Roman"/>
+          <w:color w:val="CCCCCC"/>
+          <w:sz w:val="21"/>
+          <w:szCs w:val="21"/>
+          <w:lang w:val="en-US" w:eastAsia="pt-BR"/>
+        </w:rPr>
+      </w:pPr>
+      <w:r>
+        <w:rPr>
+          <w:rFonts w:ascii="Consolas" w:eastAsia="Times New Roman" w:hAnsi="Consolas" w:cs="Times New Roman"/>
+          <w:color w:val="CCCCCC"/>
+          <w:sz w:val="21"/>
+          <w:szCs w:val="21"/>
+          <w:lang w:val="en-US" w:eastAsia="pt-BR"/>
+        </w:rPr>
+        <w:t xml:space="preserve">  </w:t>
+      </w:r>
+      <w:r>
+        <w:rPr>
+          <w:rFonts w:ascii="Consolas" w:eastAsia="Times New Roman" w:hAnsi="Consolas" w:cs="Times New Roman"/>
+          <w:color w:val="4EC9B0"/>
+          <w:sz w:val="21"/>
+          <w:szCs w:val="21"/>
+          <w:lang w:val="en-US" w:eastAsia="pt-BR"/>
+        </w:rPr>
+        <w:t>DateTime</w:t>
+      </w:r>
+      <w:r>
+        <w:rPr>
+          <w:rFonts w:ascii="Consolas" w:eastAsia="Times New Roman" w:hAnsi="Consolas" w:cs="Times New Roman"/>
+          <w:color w:val="CCCCCC"/>
+          <w:sz w:val="21"/>
+          <w:szCs w:val="21"/>
+          <w:lang w:val="en-US" w:eastAsia="pt-BR"/>
+        </w:rPr>
+        <w:t xml:space="preserve"> </w:t>
+      </w:r>
+      <w:r>
+        <w:rPr>
+          <w:rFonts w:ascii="Consolas" w:eastAsia="Times New Roman" w:hAnsi="Consolas" w:cs="Times New Roman"/>
+          <w:color w:val="9CDCFE"/>
+          <w:sz w:val="21"/>
+          <w:szCs w:val="21"/>
+          <w:lang w:val="en-US" w:eastAsia="pt-BR"/>
+        </w:rPr>
+        <w:t>date</w:t>
+      </w:r>
+      <w:r>
+        <w:rPr>
+          <w:rFonts w:ascii="Consolas" w:eastAsia="Times New Roman" w:hAnsi="Consolas" w:cs="Times New Roman"/>
+          <w:color w:val="CCCCCC"/>
+          <w:sz w:val="21"/>
+          <w:szCs w:val="21"/>
+          <w:lang w:val="en-US" w:eastAsia="pt-BR"/>
+        </w:rPr>
+        <w:t xml:space="preserve"> </w:t>
+      </w:r>
+      <w:r>
+        <w:rPr>
+          <w:rFonts w:ascii="Consolas" w:eastAsia="Times New Roman" w:hAnsi="Consolas" w:cs="Times New Roman"/>
+          <w:color w:val="D4D4D4"/>
+          <w:sz w:val="21"/>
+          <w:szCs w:val="21"/>
+          <w:lang w:val="en-US" w:eastAsia="pt-BR"/>
+        </w:rPr>
+        <w:t>=</w:t>
+      </w:r>
+      <w:r>
+        <w:rPr>
+          <w:rFonts w:ascii="Consolas" w:eastAsia="Times New Roman" w:hAnsi="Consolas" w:cs="Times New Roman"/>
+          <w:color w:val="CCCCCC"/>
+          <w:sz w:val="21"/>
+          <w:szCs w:val="21"/>
+          <w:lang w:val="en-US" w:eastAsia="pt-BR"/>
+        </w:rPr>
+        <w:t xml:space="preserve"> </w:t>
+      </w:r>
+      <w:r>
+        <w:rPr>
+          <w:rFonts w:ascii="Consolas" w:eastAsia="Times New Roman" w:hAnsi="Consolas" w:cs="Times New Roman"/>
+          <w:color w:val="4EC9B0"/>
+          <w:sz w:val="21"/>
+          <w:szCs w:val="21"/>
+          <w:lang w:val="en-US" w:eastAsia="pt-BR"/>
+        </w:rPr>
+        <w:t>DateTime</w:t>
+      </w:r>
+      <w:r>
+        <w:rPr>
+          <w:rFonts w:ascii="Consolas" w:eastAsia="Times New Roman" w:hAnsi="Consolas" w:cs="Times New Roman"/>
+          <w:color w:val="CCCCCC"/>
+          <w:sz w:val="21"/>
+          <w:szCs w:val="21"/>
+          <w:lang w:val="en-US" w:eastAsia="pt-BR"/>
+        </w:rPr>
+        <w:t>.</w:t>
+      </w:r>
+      <w:r>
+        <w:rPr>
+          <w:rFonts w:ascii="Consolas" w:eastAsia="Times New Roman" w:hAnsi="Consolas" w:cs="Times New Roman"/>
+          <w:color w:val="DCDCAA"/>
+          <w:sz w:val="21"/>
+          <w:szCs w:val="21"/>
+          <w:lang w:val="en-US" w:eastAsia="pt-BR"/>
+        </w:rPr>
+        <w:t>now</w:t>
+      </w:r>
+      <w:r>
+        <w:rPr>
+          <w:rFonts w:ascii="Consolas" w:eastAsia="Times New Roman" w:hAnsi="Consolas" w:cs="Times New Roman"/>
+          <w:color w:val="CCCCCC"/>
+          <w:sz w:val="21"/>
+          <w:szCs w:val="21"/>
+          <w:lang w:val="en-US" w:eastAsia="pt-BR"/>
+        </w:rPr>
+        <w:t>();</w:t>
+      </w:r>
+    </w:p>
+    <w:p>
+      <w:r>
+        <w:t>Caso o usuário não selecione a</w:t>
+      </w:r>
+      <w:r>
+        <w:t xml:space="preserve"> data, será selecionada a data atual;</w:t>
+      </w:r>
+    </w:p>
+    <w:p/>
+    <w:p/>
+    <w:p/>
+    <w:p/>
+    <w:p/>
+    <w:p/>
+    <w:p/>
+    <w:p/>
+    <w:p/>
+    <w:p>
+      <w:r>
+        <w:lastRenderedPageBreak/>
+        <w:t>Enviar formulário:</w:t>
+      </w:r>
+    </w:p>
+    <w:p>
+      <w:r>
+        <w:drawing>
+          <wp:inline distT="0" distB="0" distL="0" distR="0" wp14:anchorId="0D273892" wp14:editId="24ED14E4">
+            <wp:extent cx="5731510" cy="4406265"/>
+            <wp:effectExtent l="0" t="0" r="2540" b="0"/>
+            <wp:docPr id="13" name="Picture 13"/>
+            <wp:cNvGraphicFramePr>
+              <a:graphicFrameLocks xmlns:a="http://schemas.openxmlformats.org/drawingml/2006/main" noChangeAspect="1"/>
+            </wp:cNvGraphicFramePr>
+            <a:graphic xmlns:a="http://schemas.openxmlformats.org/drawingml/2006/main">
+              <a:graphicData uri="http://schemas.openxmlformats.org/drawingml/2006/picture">
+                <pic:pic xmlns:pic="http://schemas.openxmlformats.org/drawingml/2006/picture">
+                  <pic:nvPicPr>
+                    <pic:cNvPr id="1" name=""/>
+                    <pic:cNvPicPr/>
+                  </pic:nvPicPr>
+                  <pic:blipFill>
+                    <a:blip r:embed="rId18"/>
+                    <a:stretch>
+                      <a:fillRect/>
+                    </a:stretch>
+                  </pic:blipFill>
+                  <pic:spPr>
+                    <a:xfrm>
+                      <a:off x="0" y="0"/>
+                      <a:ext cx="5731510" cy="4406265"/>
+                    </a:xfrm>
+                    <a:prstGeom prst="rect">
+                      <a:avLst/>
+                    </a:prstGeom>
+                  </pic:spPr>
+                </pic:pic>
+              </a:graphicData>
+            </a:graphic>
+          </wp:inline>
+        </w:drawing>
+      </w:r>
+    </w:p>
+    <w:p>
+      <w:r>
+        <w:t>Persistir o</w:t>
+      </w:r>
+      <w:r>
+        <w:t>s dados:</w:t>
+      </w:r>
+    </w:p>
+    <w:p>
+      <w:r>
+        <w:drawing>
+          <wp:inline distT="0" distB="0" distL="0" distR="0" wp14:anchorId="2DCEA978" wp14:editId="78E0CDBB">
+            <wp:extent cx="4775200" cy="3671071"/>
+            <wp:effectExtent l="0" t="0" r="6350" b="5715"/>
+            <wp:docPr id="14" name="Picture 14"/>
+            <wp:cNvGraphicFramePr>
+              <a:graphicFrameLocks xmlns:a="http://schemas.openxmlformats.org/drawingml/2006/main" noChangeAspect="1"/>
+            </wp:cNvGraphicFramePr>
+            <a:graphic xmlns:a="http://schemas.openxmlformats.org/drawingml/2006/main">
+              <a:graphicData uri="http://schemas.openxmlformats.org/drawingml/2006/picture">
+                <pic:pic xmlns:pic="http://schemas.openxmlformats.org/drawingml/2006/picture">
+                  <pic:nvPicPr>
+                    <pic:cNvPr id="1" name=""/>
+                    <pic:cNvPicPr/>
+                  </pic:nvPicPr>
+                  <pic:blipFill>
+                    <a:blip r:embed="rId19"/>
+                    <a:stretch>
+                      <a:fillRect/>
+                    </a:stretch>
+                  </pic:blipFill>
+                  <pic:spPr>
+                    <a:xfrm>
+                      <a:off x="0" y="0"/>
+                      <a:ext cx="4785860" cy="3679266"/>
+                    </a:xfrm>
+                    <a:prstGeom prst="rect">
+                      <a:avLst/>
+                    </a:prstGeom>
+                  </pic:spPr>
+                </pic:pic>
+              </a:graphicData>
+            </a:graphic>
+          </wp:inline>
+        </w:drawing>
+      </w:r>
+    </w:p>
+    <w:p/>
+    <w:p>
+      <w:r>
+        <w:drawing>
+          <wp:inline distT="0" distB="0" distL="0" distR="0" wp14:anchorId="52FE21E2" wp14:editId="726B83C0">
+            <wp:extent cx="5731510" cy="4406265"/>
+            <wp:effectExtent l="0" t="0" r="2540" b="0"/>
+            <wp:docPr id="15" name="Picture 15"/>
+            <wp:cNvGraphicFramePr>
+              <a:graphicFrameLocks xmlns:a="http://schemas.openxmlformats.org/drawingml/2006/main" noChangeAspect="1"/>
+            </wp:cNvGraphicFramePr>
+            <a:graphic xmlns:a="http://schemas.openxmlformats.org/drawingml/2006/main">
+              <a:graphicData uri="http://schemas.openxmlformats.org/drawingml/2006/picture">
+                <pic:pic xmlns:pic="http://schemas.openxmlformats.org/drawingml/2006/picture">
+                  <pic:nvPicPr>
+                    <pic:cNvPr id="1" name=""/>
+                    <pic:cNvPicPr/>
+                  </pic:nvPicPr>
+                  <pic:blipFill>
+                    <a:blip r:embed="rId20"/>
+                    <a:stretch>
+                      <a:fillRect/>
+                    </a:stretch>
+                  </pic:blipFill>
+                  <pic:spPr>
+                    <a:xfrm>
+                      <a:off x="0" y="0"/>
+                      <a:ext cx="5731510" cy="4406265"/>
+                    </a:xfrm>
+                    <a:prstGeom prst="rect">
+                      <a:avLst/>
+                    </a:prstGeom>
+                  </pic:spPr>
+                </pic:pic>
+              </a:graphicData>
+            </a:graphic>
+          </wp:inline>
+        </w:drawing>
+      </w:r>
+    </w:p>
+    <w:p/>
+    <w:p>
+      <w:r>
+        <w:t>Estado compartilhado – Provider</w:t>
+      </w:r>
+    </w:p>
+    <w:p>
+      <w:r>
+        <w:t xml:space="preserve">Estado </w:t>
+      </w:r>
+    </w:p>
+    <w:p/>
+    <w:p/>
+    <w:p/>
+    <w:p/>
+    <w:p/>
+    <w:p/>
+    <w:p/>
+    <w:p/>
+    <w:p/>
+    <w:p/>
+    <w:p/>
+    <w:p>
+      <w:r>
+        <w:lastRenderedPageBreak/>
+        <w:t>Redesenhar a tela para criar a task</w:t>
+      </w:r>
+    </w:p>
+    <w:p>
+      <w:r>
+        <w:drawing>
+          <wp:inline distT="0" distB="0" distL="0" distR="0" wp14:anchorId="003EBC2D" wp14:editId="0CC79A19">
+            <wp:extent cx="5731510" cy="4406265"/>
+            <wp:effectExtent l="0" t="0" r="2540" b="0"/>
+            <wp:docPr id="16" name="Picture 16"/>
+            <wp:cNvGraphicFramePr>
+              <a:graphicFrameLocks xmlns:a="http://schemas.openxmlformats.org/drawingml/2006/main" noChangeAspect="1"/>
+            </wp:cNvGraphicFramePr>
+            <a:graphic xmlns:a="http://schemas.openxmlformats.org/drawingml/2006/main">
+              <a:graphicData uri="http://schemas.openxmlformats.org/drawingml/2006/picture">
+                <pic:pic xmlns:pic="http://schemas.openxmlformats.org/drawingml/2006/picture">
+                  <pic:nvPicPr>
+                    <pic:cNvPr id="1" name=""/>
+                    <pic:cNvPicPr/>
+                  </pic:nvPicPr>
+                  <pic:blipFill>
+                    <a:blip r:embed="rId21"/>
+                    <a:stretch>
+                      <a:fillRect/>
+                    </a:stretch>
+                  </pic:blipFill>
+                  <pic:spPr>
+                    <a:xfrm>
+                      <a:off x="0" y="0"/>
+                      <a:ext cx="5731510" cy="4406265"/>
+                    </a:xfrm>
+                    <a:prstGeom prst="rect">
+                      <a:avLst/>
+                    </a:prstGeom>
+                  </pic:spPr>
+                </pic:pic>
+              </a:graphicData>
+            </a:graphic>
+          </wp:inline>
+        </w:drawing>
+      </w:r>
+    </w:p>
+    <w:p/>
+    <w:p/>
+    <w:p/>
+    <w:p/>
+    <w:p/>
+    <w:p/>
+    <w:p/>
+    <w:p/>
+    <w:p>
+      <w:pPr>
+        <w:jc w:val="center"/>
+      </w:pPr>
+    </w:p>
+    <w:p>
+      <w:pPr>
+        <w:jc w:val="center"/>
+      </w:pPr>
+    </w:p>
+    <w:p>
+      <w:pPr>
+        <w:jc w:val="center"/>
+      </w:pPr>
+    </w:p>
+    <w:p>
+      <w:pPr>
+        <w:jc w:val="center"/>
+      </w:pPr>
+    </w:p>
+    <w:p>
+      <w:pPr>
+        <w:jc w:val="center"/>
+      </w:pPr>
+    </w:p>
+    <w:p>
+      <w:pPr>
+        <w:jc w:val="center"/>
+      </w:pPr>
+    </w:p>
+    <w:p>
+      <w:r>
+        <w:lastRenderedPageBreak/>
+        <w:t>Delete Ta</w:t>
+      </w:r>
+      <w:r>
+        <w:t>s</w:t>
+      </w:r>
+      <w:r>
+        <w:t>k</w:t>
+      </w:r>
+      <w:r>
+        <w:t>:</w:t>
+      </w:r>
+    </w:p>
+    <w:p>
+      <w:r>
+        <w:drawing>
+          <wp:inline distT="0" distB="0" distL="0" distR="0" wp14:anchorId="07935790" wp14:editId="764C6627">
+            <wp:extent cx="5731510" cy="4406265"/>
+            <wp:effectExtent l="0" t="0" r="2540" b="0"/>
+            <wp:docPr id="17" name="Picture 17"/>
+            <wp:cNvGraphicFramePr>
+              <a:graphicFrameLocks xmlns:a="http://schemas.openxmlformats.org/drawingml/2006/main" noChangeAspect="1"/>
+            </wp:cNvGraphicFramePr>
+            <a:graphic xmlns:a="http://schemas.openxmlformats.org/drawingml/2006/main">
+              <a:graphicData uri="http://schemas.openxmlformats.org/drawingml/2006/picture">
+                <pic:pic xmlns:pic="http://schemas.openxmlformats.org/drawingml/2006/picture">
+                  <pic:nvPicPr>
+                    <pic:cNvPr id="1" name=""/>
+                    <pic:cNvPicPr/>
+                  </pic:nvPicPr>
+                  <pic:blipFill>
+                    <a:blip r:embed="rId22"/>
+                    <a:stretch>
+                      <a:fillRect/>
+                    </a:stretch>
+                  </pic:blipFill>
+                  <pic:spPr>
+                    <a:xfrm>
+                      <a:off x="0" y="0"/>
+                      <a:ext cx="5731510" cy="4406265"/>
+                    </a:xfrm>
+                    <a:prstGeom prst="rect">
+                      <a:avLst/>
+                    </a:prstGeom>
+                  </pic:spPr>
+                </pic:pic>
+              </a:graphicData>
+            </a:graphic>
+          </wp:inline>
+        </w:drawing>
+      </w:r>
+    </w:p>
+    <w:p/>
+    <w:p>
+      <w:pPr>
+        <w:rPr>
+          <w:b/>
+          <w:bCs/>
+        </w:rPr>
+      </w:pPr>
+      <w:r>
+        <w:rPr>
+          <w:rFonts w:ascii="Consolas" w:eastAsia="Times New Roman" w:hAnsi="Consolas" w:cs="Times New Roman"/>
+          <w:b/>
+          <w:bCs/>
+          <w:color w:val="4EC9B0"/>
+          <w:sz w:val="21"/>
+          <w:szCs w:val="21"/>
+          <w:lang w:eastAsia="pt-BR"/>
+        </w:rPr>
+        <w:lastRenderedPageBreak/>
+        <w:t>Dismissible</w:t>
+      </w:r>
+      <w:r>
+        <w:rPr>
+          <w:rFonts w:ascii="Consolas" w:eastAsia="Times New Roman" w:hAnsi="Consolas" w:cs="Times New Roman"/>
+          <w:b/>
+          <w:bCs/>
+          <w:color w:val="4EC9B0"/>
+          <w:sz w:val="21"/>
+          <w:szCs w:val="21"/>
+          <w:lang w:eastAsia="pt-BR"/>
+        </w:rPr>
+        <w:t xml:space="preserve"> – deslizar para excluir</w:t>
+      </w:r>
+      <w:r>
+        <w:rPr>
+          <w:rFonts w:ascii="Consolas" w:eastAsia="Times New Roman" w:hAnsi="Consolas" w:cs="Times New Roman"/>
+          <w:b/>
+          <w:bCs/>
+          <w:color w:val="4EC9B0"/>
+          <w:sz w:val="21"/>
+          <w:szCs w:val="21"/>
+          <w:lang w:eastAsia="pt-BR"/>
+        </w:rPr>
+        <w:drawing>
+          <wp:inline distT="0" distB="0" distL="0" distR="0" wp14:anchorId="2DC7594C" wp14:editId="68631D49">
+            <wp:extent cx="5731510" cy="4406265"/>
+            <wp:effectExtent l="0" t="0" r="2540" b="0"/>
+            <wp:docPr id="18" name="Picture 18"/>
+            <wp:cNvGraphicFramePr>
+              <a:graphicFrameLocks xmlns:a="http://schemas.openxmlformats.org/drawingml/2006/main" noChangeAspect="1"/>
+            </wp:cNvGraphicFramePr>
+            <a:graphic xmlns:a="http://schemas.openxmlformats.org/drawingml/2006/main">
+              <a:graphicData uri="http://schemas.openxmlformats.org/drawingml/2006/picture">
+                <pic:pic xmlns:pic="http://schemas.openxmlformats.org/drawingml/2006/picture">
+                  <pic:nvPicPr>
+                    <pic:cNvPr id="1" name=""/>
+                    <pic:cNvPicPr/>
+                  </pic:nvPicPr>
+                  <pic:blipFill>
+                    <a:blip r:embed="rId23"/>
+                    <a:stretch>
+                      <a:fillRect/>
+                    </a:stretch>
+                  </pic:blipFill>
+                  <pic:spPr>
+                    <a:xfrm>
+                      <a:off x="0" y="0"/>
+                      <a:ext cx="5731510" cy="4406265"/>
+                    </a:xfrm>
+                    <a:prstGeom prst="rect">
+                      <a:avLst/>
+                    </a:prstGeom>
+                  </pic:spPr>
+                </pic:pic>
+              </a:graphicData>
+            </a:graphic>
+          </wp:inline>
+        </w:drawing>
+      </w:r>
+    </w:p>
     <w:sectPr>
       <w:pgSz w:w="11906" w:h="16838"/>
       <w:pgMar w:top="1440" w:right="1440" w:bottom="1440" w:left="1440" w:header="708" w:footer="708" w:gutter="0"/>

</xml_diff>